<commit_message>
Se añade opcion de consultar datos en administrador
</commit_message>
<xml_diff>
--- a/Manual de Usuario.docx
+++ b/Manual de Usuario.docx
@@ -248,6 +248,15 @@
     <w:p/>
     <w:sdt>
       <w:sdtPr>
+        <w:rPr>
+          <w:rFonts w:asciiTheme="minorHAnsi" w:eastAsiaTheme="minorHAnsi" w:hAnsiTheme="minorHAnsi" w:cstheme="minorBidi"/>
+          <w:color w:val="auto"/>
+          <w:kern w:val="2"/>
+          <w:sz w:val="22"/>
+          <w:szCs w:val="22"/>
+          <w:lang w:eastAsia="en-US"/>
+          <w14:ligatures w14:val="standardContextual"/>
+        </w:rPr>
         <w:id w:val="1079557350"/>
         <w:docPartObj>
           <w:docPartGallery w:val="Table of Contents"/>
@@ -256,15 +265,8 @@
       </w:sdtPr>
       <w:sdtEndPr>
         <w:rPr>
-          <w:rFonts w:asciiTheme="minorHAnsi" w:eastAsiaTheme="minorHAnsi" w:hAnsiTheme="minorHAnsi" w:cstheme="minorBidi"/>
           <w:b/>
           <w:bCs/>
-          <w:color w:val="auto"/>
-          <w:kern w:val="2"/>
-          <w:sz w:val="22"/>
-          <w:szCs w:val="22"/>
-          <w:lang w:eastAsia="en-US"/>
-          <w14:ligatures w14:val="standardContextual"/>
         </w:rPr>
       </w:sdtEndPr>
       <w:sdtContent>
@@ -462,17 +464,30 @@
     <w:p>
       <w:pPr>
         <w:pStyle w:val="Ttulo1"/>
+        <w:rPr>
+          <w:sz w:val="28"/>
+          <w:szCs w:val="28"/>
+        </w:rPr>
       </w:pPr>
       <w:bookmarkStart w:id="0" w:name="_Toc136982818"/>
       <w:r>
+        <w:rPr>
+          <w:sz w:val="28"/>
+          <w:szCs w:val="28"/>
+        </w:rPr>
         <w:lastRenderedPageBreak/>
         <w:t>1.Acceder al cajero</w:t>
       </w:r>
       <w:r>
+        <w:rPr>
+          <w:sz w:val="28"/>
+          <w:szCs w:val="28"/>
+        </w:rPr>
         <w:t xml:space="preserve"> como USUARIO</w:t>
       </w:r>
       <w:bookmarkEnd w:id="0"/>
     </w:p>
+    <w:p/>
     <w:p>
       <w:pPr>
         <w:rPr>
@@ -590,7 +605,6 @@
         <w:t xml:space="preserve"> y pulsar en la tarjeta. Podemos usar el teclado numérico o el teclado físico.</w:t>
       </w:r>
     </w:p>
-    <w:p/>
     <w:p/>
     <w:p/>
     <w:p>
@@ -708,12 +722,12 @@
     </w:p>
     <w:p/>
     <w:p/>
-    <w:p/>
-    <w:p>
-      <w:r>
-        <w:rPr>
-          <w:noProof/>
-        </w:rPr>
+    <w:p>
+      <w:r>
+        <w:rPr>
+          <w:noProof/>
+        </w:rPr>
+        <w:lastRenderedPageBreak/>
         <w:drawing>
           <wp:inline distT="0" distB="0" distL="0" distR="0" wp14:anchorId="297A38A2" wp14:editId="6759B34B">
             <wp:extent cx="5400040" cy="3360420"/>
@@ -829,6 +843,14 @@
       </w:pPr>
     </w:p>
     <w:p>
+      <w:pPr>
+        <w:rPr>
+          <w:sz w:val="28"/>
+          <w:szCs w:val="28"/>
+        </w:rPr>
+      </w:pPr>
+    </w:p>
+    <w:p>
       <w:r>
         <w:lastRenderedPageBreak/>
         <w:t>Para depositar dinero, ocurrirá lo mismo, la cifra debe de ser múltiplo de 5.</w:t>
@@ -1211,13 +1233,19 @@
       <w:r>
         <w:t xml:space="preserve">Desde la sesión del usuario, se </w:t>
       </w:r>
+      <w:r>
+        <w:t>ejecutará</w:t>
+      </w:r>
+      <w:r>
+        <w:t xml:space="preserve"> un temporizador para </w:t>
+      </w:r>
       <w:proofErr w:type="gramStart"/>
       <w:r>
-        <w:t>ejecutara</w:t>
+        <w:t>que</w:t>
       </w:r>
       <w:proofErr w:type="gramEnd"/>
       <w:r>
-        <w:t xml:space="preserve"> un temporizador para que pasado 1 minuto de inactividad, el cajero cierre la sesión y vuelva a la pantalla de selección de idiomas.</w:t>
+        <w:t xml:space="preserve"> pasado 1 minuto de inactividad, el cajero cierre la sesión y vuelva a la pantalla de selección de idiomas.</w:t>
       </w:r>
     </w:p>
     <w:p/>
@@ -1227,27 +1255,18 @@
       <w:pPr>
         <w:pStyle w:val="Ttulo1"/>
         <w:rPr>
-          <w:sz w:val="22"/>
-          <w:szCs w:val="22"/>
+          <w:sz w:val="28"/>
+          <w:szCs w:val="28"/>
         </w:rPr>
       </w:pPr>
       <w:bookmarkStart w:id="1" w:name="_Toc136982819"/>
       <w:r>
+        <w:rPr>
+          <w:sz w:val="28"/>
+          <w:szCs w:val="28"/>
+        </w:rPr>
         <w:lastRenderedPageBreak/>
-        <w:t>2</w:t>
-      </w:r>
-      <w:r>
-        <w:rPr>
-          <w:sz w:val="22"/>
-          <w:szCs w:val="22"/>
-        </w:rPr>
-        <w:t>.Acceder al cajero</w:t>
-      </w:r>
-      <w:r>
-        <w:t xml:space="preserve"> como </w:t>
-      </w:r>
-      <w:r>
-        <w:t>ADMINISTRADOR</w:t>
+        <w:t>2.Acceder al cajero como ADMINISTRADOR</w:t>
       </w:r>
       <w:bookmarkEnd w:id="1"/>
     </w:p>
@@ -1708,7 +1727,6 @@
       <w:r>
         <w:rPr>
           <w:noProof/>
-          <w:u w:val="single"/>
         </w:rPr>
         <w:t>poder</w:t>
       </w:r>

</xml_diff>